<commit_message>
Add first version of planning report
</commit_message>
<xml_diff>
--- a/reports/Student #3/D2/Analysis report Carlos.docx
+++ b/reports/Student #3/D2/Analysis report Carlos.docx
@@ -617,7 +617,7 @@
           </w:pPr>
           <w:r>
             <w:fldChar w:fldCharType="begin"/>
-            <w:instrText xml:space="preserve"> TOC \h \u \z </w:instrText>
+            <w:instrText xml:space="preserve"> TOC \h \u \z \t "Heading 1,1,Heading 2,2,Heading 3,3,Heading 4,4,Heading 5,5,Heading 6,6,"</w:instrText>
             <w:fldChar w:fldCharType="separate"/>
           </w:r>
           <w:hyperlink w:anchor="_heading=h.30j0zll">
@@ -2280,7 +2280,7 @@
           <w:szCs w:val="20"/>
           <w:rtl w:val="0"/>
         </w:rPr>
-        <w:t xml:space="preserve">\n</w:t>
+        <w:t xml:space="preserve">;</w:t>
       </w:r>
       <w:r>
         <w:rPr>
@@ -2427,7 +2427,7 @@
           <w:szCs w:val="20"/>
           <w:rtl w:val="0"/>
         </w:rPr>
-        <w:t xml:space="preserve">\n</w:t>
+        <w:t xml:space="preserve">;</w:t>
       </w:r>
       <w:r>
         <w:rPr>
@@ -4172,7 +4172,7 @@
 
 <file path=customXML/item1.xml><?xml version="1.0" encoding="utf-8"?>
 <go:gDocsCustomXmlDataStorage xmlns:go="http://customooxmlschemas.google.com/" xmlns:r="http://schemas.openxmlformats.org/officeDocument/2006/relationships" uri="GoogleDocsCustomDataVersion1">
-  <go:docsCustomData xmlns:go="http://customooxmlschemas.google.com/" roundtripDataSignature="AMtx7mh5GfFauC9CVlfKUCu+tRTr/KRIsw==">AMUW2mX0s4fRCmLmI5GnxwmT3ynNxBh1ZSIEN8tpip4181fqg24wwYZFozxNDJidDE38A1JEOG7lDqS9l5AG7vhcUuTEGspxZ7hdQkFFzXEm55u2JLcukQj1wp1+3Q66AZnUSo4SNlUB2CHdzGpoDLMFiO4sZxQBqjm1ZB8lh+5fDxWm2TYz7T9ebE9t36239CUfoU0ND0SxCut456DQJjqDaLWd9PmWGJsyFumxocqdikbjIE0PH+WNUIjoEu7y7QhXscCP401Z</go:docsCustomData>
+  <go:docsCustomData xmlns:go="http://customooxmlschemas.google.com/" roundtripDataSignature="AMtx7mh5GfFauC9CVlfKUCu+tRTr/KRIsw==">AMUW2mUMMUbNAgQecSiPgBTvM7291QUHgcYIR0Hor2b0BdyRUK0FxaM+ILKvrksMgHfY0BdZxZvTWO/cys+NbnfIw4w8WiHazPviu0ZNg868IJF4uHoD+F8NHq+zKBQY9sJjl66Da0Hz7bQmCkPfcSJkefMIKHt1E9rG0iHjoKwApP2Mo7D9yGbzGU0+lUISevnL25/fDKUMZf6+XvvwRSLvU4XUb9pV7btjqktYI9jKTtbjeAOF/gn5qPUEEKp5MW0nNfNkrNgF</go:docsCustomData>
 </go:gDocsCustomXmlDataStorage>
 </file>
 

</xml_diff>